<commit_message>
Testing - BlackBox - Svar
</commit_message>
<xml_diff>
--- a/Testing/Blackbox testing.docx
+++ b/Testing/Blackbox testing.docx
@@ -3,19 +3,21 @@
 <w:document xmlns:wpc="http://schemas.microsoft.com/office/word/2010/wordprocessingCanvas" xmlns:mc="http://schemas.openxmlformats.org/markup-compatibility/2006" xmlns:o="urn:schemas-microsoft-com:office:office" xmlns:r="http://schemas.openxmlformats.org/officeDocument/2006/relationships" xmlns:m="http://schemas.openxmlformats.org/officeDocument/2006/math" xmlns:v="urn:schemas-microsoft-com:vml" xmlns:wp14="http://schemas.microsoft.com/office/word/2010/wordprocessingDrawing" xmlns:wp="http://schemas.openxmlformats.org/drawingml/2006/wordprocessingDrawing" xmlns:w10="urn:schemas-microsoft-com:office:word" xmlns:w="http://schemas.openxmlformats.org/wordprocessingml/2006/main" xmlns:w14="http://schemas.microsoft.com/office/word/2010/wordml" xmlns:wpg="http://schemas.microsoft.com/office/word/2010/wordprocessingGroup" xmlns:wpi="http://schemas.microsoft.com/office/word/2010/wordprocessingInk" xmlns:wne="http://schemas.microsoft.com/office/word/2006/wordml" xmlns:wps="http://schemas.microsoft.com/office/word/2010/wordprocessingShape" mc:Ignorable="w14 wp14">
   <w:body>
     <w:p>
-      <w:proofErr w:type="spellStart"/>
       <w:r>
-        <w:t>Blackbox</w:t>
+        <w:t>Blackbox testing</w:t>
       </w:r>
-      <w:proofErr w:type="spellEnd"/>
+    </w:p>
+    <w:p>
       <w:r>
-        <w:t xml:space="preserve"> </w:t>
+        <w:t>”V” = Rigtigt, gør som det skal</w:t>
       </w:r>
-      <w:proofErr w:type="spellStart"/>
+    </w:p>
+    <w:p>
       <w:r>
-        <w:t>testing</w:t>
+        <w:t>”X” = Forkert, opføre sig anderledes end forventet</w:t>
       </w:r>
-      <w:proofErr w:type="spellEnd"/>
+      <w:bookmarkStart w:id="0" w:name="_GoBack"/>
+      <w:bookmarkEnd w:id="0"/>
     </w:p>
     <w:p>
       <w:r>
@@ -222,15 +224,7 @@
               <w:cnfStyle w:val="000000100000" w:firstRow="0" w:lastRow="0" w:firstColumn="0" w:lastColumn="0" w:oddVBand="0" w:evenVBand="0" w:oddHBand="1" w:evenHBand="0" w:firstRowFirstColumn="0" w:firstRowLastColumn="0" w:lastRowFirstColumn="0" w:lastRowLastColumn="0"/>
             </w:pPr>
             <w:r>
-              <w:t>Tryk ”</w:t>
-            </w:r>
-            <w:proofErr w:type="spellStart"/>
-            <w:r>
-              <w:t>HighScore</w:t>
-            </w:r>
-            <w:proofErr w:type="spellEnd"/>
-            <w:r>
-              <w:t>”</w:t>
+              <w:t>Tryk ”HighScore”</w:t>
             </w:r>
           </w:p>
         </w:tc>
@@ -251,13 +245,8 @@
               <w:cnfStyle w:val="000000100000" w:firstRow="0" w:lastRow="0" w:firstColumn="0" w:lastColumn="0" w:oddVBand="0" w:evenVBand="0" w:oddHBand="1" w:evenHBand="0" w:firstRowFirstColumn="0" w:firstRowLastColumn="0" w:lastRowFirstColumn="0" w:lastRowLastColumn="0"/>
             </w:pPr>
             <w:r>
-              <w:t xml:space="preserve">Du kommer ind til </w:t>
-            </w:r>
-            <w:proofErr w:type="spellStart"/>
-            <w:r>
-              <w:t>Highscoren</w:t>
-            </w:r>
-            <w:proofErr w:type="spellEnd"/>
+              <w:t>Du kommer ind til Highscoren</w:t>
+            </w:r>
           </w:p>
         </w:tc>
         <w:tc>
@@ -416,8 +405,6 @@
             <w:r>
               <w:t>Du kommer tilbage til hovedmenuen</w:t>
             </w:r>
-            <w:bookmarkStart w:id="0" w:name="_GoBack"/>
-            <w:bookmarkEnd w:id="0"/>
           </w:p>
         </w:tc>
         <w:tc>
@@ -855,6 +842,7 @@
           </w:tcPr>
           <w:p>
             <w:r>
+              <w:lastRenderedPageBreak/>
               <w:t>6</w:t>
             </w:r>
           </w:p>
@@ -920,29 +908,20 @@
               <w:cnfStyle w:val="000000100000" w:firstRow="0" w:lastRow="0" w:firstColumn="0" w:lastColumn="0" w:oddVBand="0" w:evenVBand="0" w:oddHBand="1" w:evenHBand="0" w:firstRowFirstColumn="0" w:firstRowLastColumn="0" w:lastRowFirstColumn="0" w:lastRowLastColumn="0"/>
             </w:pPr>
             <w:r>
-              <w:t xml:space="preserve">Felt 4, det nederste, </w:t>
-            </w:r>
-            <w:r>
-              <w:lastRenderedPageBreak/>
-              <w:t>indeholder en infotekst</w:t>
-            </w:r>
-          </w:p>
-        </w:tc>
-        <w:tc>
-          <w:tcPr>
-            <w:tcW w:w="2445" w:type="dxa"/>
-          </w:tcPr>
-          <w:p>
-            <w:pPr>
-              <w:cnfStyle w:val="000000100000" w:firstRow="0" w:lastRow="0" w:firstColumn="0" w:lastColumn="0" w:oddVBand="0" w:evenVBand="0" w:oddHBand="1" w:evenHBand="0" w:firstRowFirstColumn="0" w:firstRowLastColumn="0" w:lastRowFirstColumn="0" w:lastRowLastColumn="0"/>
-            </w:pPr>
-            <w:r>
-              <w:lastRenderedPageBreak/>
-              <w:t xml:space="preserve">Der bliver vist en info </w:t>
-            </w:r>
-            <w:r>
-              <w:lastRenderedPageBreak/>
-              <w:t>tekst, som bliver hentet fra en database.</w:t>
+              <w:t>Felt 4, det nederste, indeholder en infotekst</w:t>
+            </w:r>
+          </w:p>
+        </w:tc>
+        <w:tc>
+          <w:tcPr>
+            <w:tcW w:w="2445" w:type="dxa"/>
+          </w:tcPr>
+          <w:p>
+            <w:pPr>
+              <w:cnfStyle w:val="000000100000" w:firstRow="0" w:lastRow="0" w:firstColumn="0" w:lastColumn="0" w:oddVBand="0" w:evenVBand="0" w:oddHBand="1" w:evenHBand="0" w:firstRowFirstColumn="0" w:firstRowLastColumn="0" w:lastRowFirstColumn="0" w:lastRowLastColumn="0"/>
+            </w:pPr>
+            <w:r>
+              <w:t>Der bliver vist en info tekst, som bliver hentet fra en database.</w:t>
             </w:r>
           </w:p>
         </w:tc>
@@ -965,7 +944,6 @@
           </w:tcPr>
           <w:p>
             <w:r>
-              <w:lastRenderedPageBreak/>
               <w:t>8</w:t>
             </w:r>
           </w:p>

</xml_diff>